<commit_message>
Updated BIS Requirements Specifications
Added section on "Other Definitions."
</commit_message>
<xml_diff>
--- a/Software Engineering Projects/Book Inventory System/01 Requirements Workflow/Requirements Specifications.docx
+++ b/Software Engineering Projects/Book Inventory System/01 Requirements Workflow/Requirements Specifications.docx
@@ -520,10 +520,7 @@
         <w:t>Member</w:t>
       </w:r>
       <w:r>
-        <w:t>: Customers may become members of the store’s loyalty program to receive newsletters and special offers. In exchange, the store is able to obtain more information about individual book sales for the purposes of analytics. An order may contain multiple books, but it can be associated with only one member.</w:t>
-      </w:r>
-      <w:r>
-        <w:t xml:space="preserve"> Each record will include the member’s contact information, including personal name or business name, mailing address, phone number, and email address.</w:t>
+        <w:t>: Customers may become members of the store’s loyalty program to receive newsletters and special offers. In exchange, the store is able to obtain more information about individual book sales for the purposes of analytics. An order may contain multiple books, but it can be associated with only one member. Each record will include the member’s contact information, including personal name or business name, mailing address, phone number, and email address.</w:t>
       </w:r>
     </w:p>
     <w:p>
@@ -549,254 +546,317 @@
         <w:t xml:space="preserve"> History</w:t>
       </w:r>
       <w:r>
-        <w:t xml:space="preserve">: A list of </w:t>
+        <w:t xml:space="preserve">: A list of sales the member has made with their account, arranged by sale number. </w:t>
+      </w:r>
+    </w:p>
+    <w:p>
+      <w:pPr>
+        <w:pStyle w:val="ListParagraph"/>
+        <w:numPr>
+          <w:ilvl w:val="0"/>
+          <w:numId w:val="4"/>
+        </w:numPr>
+      </w:pPr>
+      <w:r>
+        <w:rPr>
+          <w:b/>
+          <w:bCs/>
+        </w:rPr>
+        <w:t>Order Value</w:t>
+      </w:r>
+      <w:r>
+        <w:t>:</w:t>
+      </w:r>
+      <w:r>
+        <w:t xml:space="preserve"> The dollar value in sales the member has made at the store based on their Order History.</w:t>
+      </w:r>
+    </w:p>
+    <w:p>
+      <w:pPr>
+        <w:pStyle w:val="Heading3"/>
+      </w:pPr>
+      <w:r>
+        <w:t>Employee Records</w:t>
+      </w:r>
+    </w:p>
+    <w:p>
+      <w:pPr>
+        <w:pStyle w:val="ListParagraph"/>
+        <w:numPr>
+          <w:ilvl w:val="0"/>
+          <w:numId w:val="5"/>
+        </w:numPr>
+      </w:pPr>
+      <w:r>
+        <w:rPr>
+          <w:b/>
+          <w:bCs/>
+        </w:rPr>
+        <w:t>Employee Number</w:t>
+      </w:r>
+      <w:r>
+        <w:t>: A unique identifier assigned to a specific employee, starting from 1.</w:t>
+      </w:r>
+    </w:p>
+    <w:p>
+      <w:pPr>
+        <w:pStyle w:val="ListParagraph"/>
+        <w:numPr>
+          <w:ilvl w:val="0"/>
+          <w:numId w:val="5"/>
+        </w:numPr>
+      </w:pPr>
+      <w:r>
+        <w:rPr>
+          <w:b/>
+          <w:bCs/>
+        </w:rPr>
+        <w:t>Employee</w:t>
+      </w:r>
+      <w:r>
+        <w:t>:</w:t>
+      </w:r>
+      <w:r>
+        <w:t xml:space="preserve"> A member of store personnel responsible for making sales. Each employee record includes that employee’s name, mailing address, phone number, and email address.</w:t>
+      </w:r>
+    </w:p>
+    <w:p>
+      <w:pPr>
+        <w:pStyle w:val="ListParagraph"/>
+        <w:numPr>
+          <w:ilvl w:val="0"/>
+          <w:numId w:val="5"/>
+        </w:numPr>
+      </w:pPr>
+      <w:r>
+        <w:rPr>
+          <w:b/>
+          <w:bCs/>
+        </w:rPr>
+        <w:t>Hire Date</w:t>
+      </w:r>
+      <w:r>
+        <w:t>: The date on which the employee began working at this store.</w:t>
+      </w:r>
+    </w:p>
+    <w:p>
+      <w:pPr>
+        <w:pStyle w:val="ListParagraph"/>
+        <w:numPr>
+          <w:ilvl w:val="0"/>
+          <w:numId w:val="5"/>
+        </w:numPr>
+      </w:pPr>
+      <w:r>
+        <w:rPr>
+          <w:b/>
+          <w:bCs/>
+        </w:rPr>
+        <w:t>Overall Sales</w:t>
+      </w:r>
+      <w:r>
+        <w:t>: The dollar value in sales the employee has brought in for the store based on their Sales History.</w:t>
+      </w:r>
+    </w:p>
+    <w:p>
+      <w:pPr>
+        <w:pStyle w:val="ListParagraph"/>
+        <w:numPr>
+          <w:ilvl w:val="0"/>
+          <w:numId w:val="5"/>
+        </w:numPr>
+      </w:pPr>
+      <w:r>
+        <w:rPr>
+          <w:b/>
+          <w:bCs/>
+        </w:rPr>
+        <w:t>Sales History</w:t>
+      </w:r>
+      <w:r>
+        <w:t>: A list of sales the employee has made, arranged by sale number.</w:t>
+      </w:r>
+    </w:p>
+    <w:p>
+      <w:pPr>
+        <w:pStyle w:val="ListParagraph"/>
+        <w:numPr>
+          <w:ilvl w:val="0"/>
+          <w:numId w:val="5"/>
+        </w:numPr>
+      </w:pPr>
+      <w:r>
+        <w:rPr>
+          <w:b/>
+          <w:bCs/>
+        </w:rPr>
+        <w:t>Termination Date</w:t>
+      </w:r>
+      <w:r>
+        <w:t>: The date on which the employee ceased to work at this store.</w:t>
+      </w:r>
+    </w:p>
+    <w:p>
+      <w:pPr>
+        <w:pStyle w:val="Heading3"/>
+      </w:pPr>
+      <w:r>
+        <w:t>Other Definitions</w:t>
+      </w:r>
+    </w:p>
+    <w:p>
+      <w:pPr>
+        <w:pStyle w:val="ListParagraph"/>
+        <w:numPr>
+          <w:ilvl w:val="0"/>
+          <w:numId w:val="7"/>
+        </w:numPr>
+      </w:pPr>
+      <w:r>
+        <w:rPr>
+          <w:b/>
+          <w:bCs/>
+        </w:rPr>
+        <w:t>Total ISBN Stock:</w:t>
+      </w:r>
+      <w:r>
+        <w:t xml:space="preserve"> The total number of ISBNs at the store to date.</w:t>
+      </w:r>
+    </w:p>
+    <w:p>
+      <w:pPr>
+        <w:pStyle w:val="ListParagraph"/>
+        <w:numPr>
+          <w:ilvl w:val="0"/>
+          <w:numId w:val="7"/>
+        </w:numPr>
+      </w:pPr>
+      <w:r>
+        <w:rPr>
+          <w:b/>
+          <w:bCs/>
+        </w:rPr>
+        <w:t>Total Sales Quantity:</w:t>
+      </w:r>
+      <w:r>
+        <w:t xml:space="preserve"> The total number of individual books sold at the store to date.</w:t>
+      </w:r>
+    </w:p>
+    <w:p>
+      <w:pPr>
+        <w:pStyle w:val="ListParagraph"/>
+        <w:numPr>
+          <w:ilvl w:val="0"/>
+          <w:numId w:val="7"/>
+        </w:numPr>
+      </w:pPr>
+      <w:r>
+        <w:rPr>
+          <w:b/>
+          <w:bCs/>
+        </w:rPr>
+        <w:t xml:space="preserve">Total Sales Value: </w:t>
+      </w:r>
+      <w:r>
+        <w:t>The total dollar value of sales at the store to date.</w:t>
+      </w:r>
+    </w:p>
+    <w:p>
+      <w:pPr>
+        <w:pStyle w:val="ListParagraph"/>
+        <w:numPr>
+          <w:ilvl w:val="0"/>
+          <w:numId w:val="7"/>
+        </w:numPr>
+      </w:pPr>
+      <w:r>
+        <w:rPr>
+          <w:b/>
+          <w:bCs/>
+        </w:rPr>
+        <w:t>Total Unit Stock:</w:t>
+      </w:r>
+      <w:r>
+        <w:t xml:space="preserve"> The total number of individual books at the store to date.</w:t>
+      </w:r>
+    </w:p>
+    <w:bookmarkEnd w:id="0"/>
+    <w:p>
+      <w:pPr>
+        <w:pStyle w:val="Heading1"/>
+      </w:pPr>
+      <w:r>
+        <w:lastRenderedPageBreak/>
+        <w:t>Overall Description</w:t>
+      </w:r>
+    </w:p>
+    <w:p>
+      <w:r>
+        <w:t xml:space="preserve">This project will create a new inventory and sales management program to assist independent, </w:t>
+      </w:r>
+      <w:r>
+        <w:t>single location</w:t>
+      </w:r>
+      <w:r>
+        <w:t xml:space="preserve"> </w:t>
+      </w:r>
+      <w:r>
+        <w:t>bookstores</w:t>
+      </w:r>
+      <w:r>
+        <w:t xml:space="preserve"> in tracking their stock, </w:t>
       </w:r>
       <w:r>
         <w:t>sales</w:t>
       </w:r>
       <w:r>
-        <w:t xml:space="preserve"> the member has </w:t>
-      </w:r>
-      <w:r>
-        <w:t>made</w:t>
-      </w:r>
-      <w:r>
-        <w:t xml:space="preserve"> with their account, arranged by </w:t>
-      </w:r>
-      <w:r>
-        <w:t>sale</w:t>
-      </w:r>
-      <w:r>
-        <w:t xml:space="preserve"> number. </w:t>
-      </w:r>
-    </w:p>
-    <w:p>
-      <w:pPr>
-        <w:pStyle w:val="ListParagraph"/>
-        <w:numPr>
-          <w:ilvl w:val="0"/>
-          <w:numId w:val="4"/>
-        </w:numPr>
-      </w:pPr>
-      <w:r>
-        <w:rPr>
-          <w:b/>
-          <w:bCs/>
-        </w:rPr>
-        <w:t>Order Value</w:t>
-      </w:r>
-      <w:r>
-        <w:t>:</w:t>
-      </w:r>
-      <w:r>
-        <w:t xml:space="preserve"> The dollar value in sales the member has made at the store</w:t>
-      </w:r>
-      <w:r>
-        <w:t xml:space="preserve"> based on their Order History.</w:t>
-      </w:r>
-    </w:p>
-    <w:p>
-      <w:pPr>
-        <w:pStyle w:val="Heading3"/>
-      </w:pPr>
-      <w:r>
-        <w:t>Employee Records</w:t>
-      </w:r>
-    </w:p>
-    <w:p>
-      <w:pPr>
-        <w:pStyle w:val="ListParagraph"/>
-        <w:numPr>
-          <w:ilvl w:val="0"/>
-          <w:numId w:val="5"/>
-        </w:numPr>
-      </w:pPr>
-      <w:r>
-        <w:rPr>
-          <w:b/>
-          <w:bCs/>
-        </w:rPr>
-        <w:t>Employee Number</w:t>
-      </w:r>
-      <w:r>
-        <w:t>: A unique identifier assigned to a specific employee, starting from 1.</w:t>
-      </w:r>
-    </w:p>
-    <w:p>
-      <w:pPr>
-        <w:pStyle w:val="ListParagraph"/>
-        <w:numPr>
-          <w:ilvl w:val="0"/>
-          <w:numId w:val="5"/>
-        </w:numPr>
-      </w:pPr>
-      <w:r>
-        <w:rPr>
-          <w:b/>
-          <w:bCs/>
-        </w:rPr>
-        <w:t>Hire Date</w:t>
-      </w:r>
-      <w:r>
-        <w:t>: The date on which the employee began working at this store.</w:t>
-      </w:r>
-    </w:p>
-    <w:p>
-      <w:pPr>
-        <w:pStyle w:val="ListParagraph"/>
-        <w:numPr>
-          <w:ilvl w:val="0"/>
-          <w:numId w:val="5"/>
-        </w:numPr>
-      </w:pPr>
-      <w:r>
-        <w:rPr>
-          <w:b/>
-          <w:bCs/>
-        </w:rPr>
-        <w:t>Overall Sales</w:t>
-      </w:r>
-      <w:r>
-        <w:t>: The dollar value in sales the employee has brought in for the store based on their Sales History.</w:t>
-      </w:r>
-    </w:p>
-    <w:p>
-      <w:pPr>
-        <w:pStyle w:val="ListParagraph"/>
-        <w:numPr>
-          <w:ilvl w:val="0"/>
-          <w:numId w:val="5"/>
-        </w:numPr>
-      </w:pPr>
-      <w:r>
-        <w:rPr>
-          <w:b/>
-          <w:bCs/>
-        </w:rPr>
-        <w:t>Sales History</w:t>
-      </w:r>
-      <w:r>
-        <w:t>: A list of sales the employee has made, arranged by sale number.</w:t>
-      </w:r>
-    </w:p>
-    <w:p>
-      <w:pPr>
-        <w:pStyle w:val="ListParagraph"/>
-        <w:numPr>
-          <w:ilvl w:val="0"/>
-          <w:numId w:val="5"/>
-        </w:numPr>
-      </w:pPr>
-      <w:r>
-        <w:rPr>
-          <w:b/>
-          <w:bCs/>
-        </w:rPr>
-        <w:t>Termination Date</w:t>
-      </w:r>
-      <w:r>
-        <w:t>: The date on which the employee ceased to work at this store.</w:t>
-      </w:r>
-    </w:p>
-    <w:p>
-      <w:pPr>
-        <w:pStyle w:val="ListParagraph"/>
-        <w:numPr>
-          <w:ilvl w:val="0"/>
-          <w:numId w:val="5"/>
-        </w:numPr>
-      </w:pPr>
-      <w:r>
-        <w:rPr>
-          <w:b/>
-          <w:bCs/>
-        </w:rPr>
-        <w:t>Employee</w:t>
-      </w:r>
-      <w:r>
-        <w:t>:</w:t>
-      </w:r>
-      <w:r>
-        <w:t xml:space="preserve"> A member of store personnel responsible for making sales. Each employee record includes that employee’s name, mailing address, phone number, and email address.</w:t>
-      </w:r>
-    </w:p>
-    <w:bookmarkEnd w:id="0"/>
-    <w:p>
-      <w:pPr>
-        <w:pStyle w:val="Heading1"/>
-      </w:pPr>
-      <w:r>
-        <w:t>Overall Description</w:t>
-      </w:r>
-    </w:p>
-    <w:p>
-      <w:r>
-        <w:t xml:space="preserve">This project will create a new inventory and sales management program to assist independent, </w:t>
-      </w:r>
-      <w:r>
-        <w:t>single location</w:t>
+        <w:t xml:space="preserve">, and </w:t>
+      </w:r>
+      <w:r>
+        <w:t>customers</w:t>
+      </w:r>
+      <w:r>
+        <w:t>.</w:t>
+      </w:r>
+      <w:r>
+        <w:t xml:space="preserve"> It will enable the store to search for specific stock </w:t>
+      </w:r>
+      <w:r>
+        <w:t>by ISBN, title, or author;</w:t>
       </w:r>
       <w:r>
         <w:t xml:space="preserve"> </w:t>
       </w:r>
       <w:r>
-        <w:t>bookstores</w:t>
-      </w:r>
-      <w:r>
-        <w:t xml:space="preserve"> in tracking their stock, </w:t>
-      </w:r>
-      <w:r>
-        <w:t>sales</w:t>
-      </w:r>
-      <w:r>
-        <w:t xml:space="preserve">, and </w:t>
-      </w:r>
-      <w:r>
-        <w:t>customers</w:t>
+        <w:t>make and track sales</w:t>
+      </w:r>
+      <w:r>
+        <w:t>;</w:t>
+      </w:r>
+      <w:r>
+        <w:t xml:space="preserve"> and </w:t>
+      </w:r>
+      <w:r>
+        <w:t xml:space="preserve">track the </w:t>
+      </w:r>
+      <w:r>
+        <w:t>sales figures</w:t>
+      </w:r>
+      <w:r>
+        <w:t xml:space="preserve"> of individual employees</w:t>
+      </w:r>
+      <w:r>
+        <w:t xml:space="preserve"> and loyalty program members</w:t>
       </w:r>
       <w:r>
         <w:t>.</w:t>
       </w:r>
-      <w:r>
-        <w:t xml:space="preserve"> It will enable the store to search for specific stock </w:t>
-      </w:r>
-      <w:r>
-        <w:t>by ISBN, title, or author;</w:t>
-      </w:r>
-      <w:r>
-        <w:t xml:space="preserve"> </w:t>
-      </w:r>
-      <w:r>
-        <w:t>make and track sales</w:t>
-      </w:r>
-      <w:r>
-        <w:t>;</w:t>
-      </w:r>
-      <w:r>
-        <w:t xml:space="preserve"> and </w:t>
-      </w:r>
-      <w:r>
-        <w:t xml:space="preserve">track the </w:t>
-      </w:r>
-      <w:r>
-        <w:t>sales figures</w:t>
-      </w:r>
-      <w:r>
-        <w:t xml:space="preserve"> of individual employees</w:t>
-      </w:r>
-      <w:r>
-        <w:t xml:space="preserve"> and loyalty program members</w:t>
-      </w:r>
-      <w:r>
-        <w:t>.</w:t>
-      </w:r>
     </w:p>
     <w:p>
       <w:pPr>
         <w:pStyle w:val="Heading2"/>
       </w:pPr>
       <w:r>
-        <w:lastRenderedPageBreak/>
         <w:t>User Needs</w:t>
       </w:r>
     </w:p>
@@ -821,6 +881,119 @@
 <file path=word/numbering.xml><?xml version="1.0" encoding="utf-8"?>
 <w:numbering xmlns:wpc="http://schemas.microsoft.com/office/word/2010/wordprocessingCanvas" xmlns:cx="http://schemas.microsoft.com/office/drawing/2014/chartex" xmlns:cx1="http://schemas.microsoft.com/office/drawing/2015/9/8/chartex" xmlns:cx2="http://schemas.microsoft.com/office/drawing/2015/10/21/chartex" xmlns:cx3="http://schemas.microsoft.com/office/drawing/2016/5/9/chartex" xmlns:cx4="http://schemas.microsoft.com/office/drawing/2016/5/10/chartex" xmlns:cx5="http://schemas.microsoft.com/office/drawing/2016/5/11/chartex" xmlns:cx6="http://schemas.microsoft.com/office/drawing/2016/5/12/chartex" xmlns:cx7="http://schemas.microsoft.com/office/drawing/2016/5/13/chartex" xmlns:cx8="http://schemas.microsoft.com/office/drawing/2016/5/14/chartex" xmlns:mc="http://schemas.openxmlformats.org/markup-compatibility/2006" xmlns:aink="http://schemas.microsoft.com/office/drawing/2016/ink" xmlns:am3d="http://schemas.microsoft.com/office/drawing/2017/model3d" xmlns:o="urn:schemas-microsoft-com:office:office" xmlns:oel="http://schemas.microsoft.com/office/2019/extlst" xmlns:r="http://schemas.openxmlformats.org/officeDocument/2006/relationships" xmlns:m="http://schemas.openxmlformats.org/officeDocument/2006/math" xmlns:v="urn:schemas-microsoft-com:vml" xmlns:wp14="http://schemas.microsoft.com/office/word/2010/wordprocessingDrawing" xmlns:wp="http://schemas.openxmlformats.org/drawingml/2006/wordprocessingDrawing" xmlns:w10="urn:schemas-microsoft-com:office:word" xmlns:w="http://schemas.openxmlformats.org/wordprocessingml/2006/main" xmlns:w14="http://schemas.microsoft.com/office/word/2010/wordml" xmlns:w15="http://schemas.microsoft.com/office/word/2012/wordml" xmlns:w16cex="http://schemas.microsoft.com/office/word/2018/wordml/cex" xmlns:w16cid="http://schemas.microsoft.com/office/word/2016/wordml/cid" xmlns:w16="http://schemas.microsoft.com/office/word/2018/wordml" xmlns:w16sdtdh="http://schemas.microsoft.com/office/word/2020/wordml/sdtdatahash" xmlns:w16se="http://schemas.microsoft.com/office/word/2015/wordml/symex" xmlns:wpg="http://schemas.microsoft.com/office/word/2010/wordprocessingGroup" xmlns:wpi="http://schemas.microsoft.com/office/word/2010/wordprocessingInk" xmlns:wne="http://schemas.microsoft.com/office/word/2006/wordml" xmlns:wps="http://schemas.microsoft.com/office/word/2010/wordprocessingShape" mc:Ignorable="w14 w15 w16se w16cid w16 w16cex w16sdtdh wp14">
   <w:abstractNum w:abstractNumId="0" w15:restartNumberingAfterBreak="0">
+    <w:nsid w:val="05217092"/>
+    <w:multiLevelType w:val="hybridMultilevel"/>
+    <w:tmpl w:val="B05AF016"/>
+    <w:lvl w:ilvl="0" w:tplc="04090001">
+      <w:start w:val="1"/>
+      <w:numFmt w:val="bullet"/>
+      <w:lvlText w:val=""/>
+      <w:lvlJc w:val="left"/>
+      <w:pPr>
+        <w:ind w:left="720" w:hanging="360"/>
+      </w:pPr>
+      <w:rPr>
+        <w:rFonts w:ascii="Symbol" w:hAnsi="Symbol" w:hint="default"/>
+      </w:rPr>
+    </w:lvl>
+    <w:lvl w:ilvl="1" w:tplc="04090003" w:tentative="1">
+      <w:start w:val="1"/>
+      <w:numFmt w:val="bullet"/>
+      <w:lvlText w:val="o"/>
+      <w:lvlJc w:val="left"/>
+      <w:pPr>
+        <w:ind w:left="1440" w:hanging="360"/>
+      </w:pPr>
+      <w:rPr>
+        <w:rFonts w:ascii="Courier New" w:hAnsi="Courier New" w:cs="Courier New" w:hint="default"/>
+      </w:rPr>
+    </w:lvl>
+    <w:lvl w:ilvl="2" w:tplc="04090005" w:tentative="1">
+      <w:start w:val="1"/>
+      <w:numFmt w:val="bullet"/>
+      <w:lvlText w:val=""/>
+      <w:lvlJc w:val="left"/>
+      <w:pPr>
+        <w:ind w:left="2160" w:hanging="360"/>
+      </w:pPr>
+      <w:rPr>
+        <w:rFonts w:ascii="Wingdings" w:hAnsi="Wingdings" w:hint="default"/>
+      </w:rPr>
+    </w:lvl>
+    <w:lvl w:ilvl="3" w:tplc="04090001" w:tentative="1">
+      <w:start w:val="1"/>
+      <w:numFmt w:val="bullet"/>
+      <w:lvlText w:val=""/>
+      <w:lvlJc w:val="left"/>
+      <w:pPr>
+        <w:ind w:left="2880" w:hanging="360"/>
+      </w:pPr>
+      <w:rPr>
+        <w:rFonts w:ascii="Symbol" w:hAnsi="Symbol" w:hint="default"/>
+      </w:rPr>
+    </w:lvl>
+    <w:lvl w:ilvl="4" w:tplc="04090003" w:tentative="1">
+      <w:start w:val="1"/>
+      <w:numFmt w:val="bullet"/>
+      <w:lvlText w:val="o"/>
+      <w:lvlJc w:val="left"/>
+      <w:pPr>
+        <w:ind w:left="3600" w:hanging="360"/>
+      </w:pPr>
+      <w:rPr>
+        <w:rFonts w:ascii="Courier New" w:hAnsi="Courier New" w:cs="Courier New" w:hint="default"/>
+      </w:rPr>
+    </w:lvl>
+    <w:lvl w:ilvl="5" w:tplc="04090005" w:tentative="1">
+      <w:start w:val="1"/>
+      <w:numFmt w:val="bullet"/>
+      <w:lvlText w:val=""/>
+      <w:lvlJc w:val="left"/>
+      <w:pPr>
+        <w:ind w:left="4320" w:hanging="360"/>
+      </w:pPr>
+      <w:rPr>
+        <w:rFonts w:ascii="Wingdings" w:hAnsi="Wingdings" w:hint="default"/>
+      </w:rPr>
+    </w:lvl>
+    <w:lvl w:ilvl="6" w:tplc="04090001" w:tentative="1">
+      <w:start w:val="1"/>
+      <w:numFmt w:val="bullet"/>
+      <w:lvlText w:val=""/>
+      <w:lvlJc w:val="left"/>
+      <w:pPr>
+        <w:ind w:left="5040" w:hanging="360"/>
+      </w:pPr>
+      <w:rPr>
+        <w:rFonts w:ascii="Symbol" w:hAnsi="Symbol" w:hint="default"/>
+      </w:rPr>
+    </w:lvl>
+    <w:lvl w:ilvl="7" w:tplc="04090003" w:tentative="1">
+      <w:start w:val="1"/>
+      <w:numFmt w:val="bullet"/>
+      <w:lvlText w:val="o"/>
+      <w:lvlJc w:val="left"/>
+      <w:pPr>
+        <w:ind w:left="5760" w:hanging="360"/>
+      </w:pPr>
+      <w:rPr>
+        <w:rFonts w:ascii="Courier New" w:hAnsi="Courier New" w:cs="Courier New" w:hint="default"/>
+      </w:rPr>
+    </w:lvl>
+    <w:lvl w:ilvl="8" w:tplc="04090005" w:tentative="1">
+      <w:start w:val="1"/>
+      <w:numFmt w:val="bullet"/>
+      <w:lvlText w:val=""/>
+      <w:lvlJc w:val="left"/>
+      <w:pPr>
+        <w:ind w:left="6480" w:hanging="360"/>
+      </w:pPr>
+      <w:rPr>
+        <w:rFonts w:ascii="Wingdings" w:hAnsi="Wingdings" w:hint="default"/>
+      </w:rPr>
+    </w:lvl>
+  </w:abstractNum>
+  <w:abstractNum w:abstractNumId="1" w15:restartNumberingAfterBreak="0">
     <w:nsid w:val="2CAB6A68"/>
     <w:multiLevelType w:val="multilevel"/>
     <w:tmpl w:val="EDD0045A"/>
@@ -940,7 +1113,7 @@
       </w:rPr>
     </w:lvl>
   </w:abstractNum>
-  <w:abstractNum w:abstractNumId="1" w15:restartNumberingAfterBreak="0">
+  <w:abstractNum w:abstractNumId="2" w15:restartNumberingAfterBreak="0">
     <w:nsid w:val="40567431"/>
     <w:multiLevelType w:val="hybridMultilevel"/>
     <w:tmpl w:val="B2B66674"/>
@@ -1053,7 +1226,7 @@
       </w:rPr>
     </w:lvl>
   </w:abstractNum>
-  <w:abstractNum w:abstractNumId="2" w15:restartNumberingAfterBreak="0">
+  <w:abstractNum w:abstractNumId="3" w15:restartNumberingAfterBreak="0">
     <w:nsid w:val="511E3B1F"/>
     <w:multiLevelType w:val="hybridMultilevel"/>
     <w:tmpl w:val="B27AA1DE"/>
@@ -1166,7 +1339,7 @@
       </w:rPr>
     </w:lvl>
   </w:abstractNum>
-  <w:abstractNum w:abstractNumId="3" w15:restartNumberingAfterBreak="0">
+  <w:abstractNum w:abstractNumId="4" w15:restartNumberingAfterBreak="0">
     <w:nsid w:val="57C85628"/>
     <w:multiLevelType w:val="hybridMultilevel"/>
     <w:tmpl w:val="E698F7CE"/>
@@ -1279,7 +1452,7 @@
       </w:rPr>
     </w:lvl>
   </w:abstractNum>
-  <w:abstractNum w:abstractNumId="4" w15:restartNumberingAfterBreak="0">
+  <w:abstractNum w:abstractNumId="5" w15:restartNumberingAfterBreak="0">
     <w:nsid w:val="5A7870C7"/>
     <w:multiLevelType w:val="hybridMultilevel"/>
     <w:tmpl w:val="BC28EFD2"/>
@@ -1392,7 +1565,7 @@
       </w:rPr>
     </w:lvl>
   </w:abstractNum>
-  <w:abstractNum w:abstractNumId="5" w15:restartNumberingAfterBreak="0">
+  <w:abstractNum w:abstractNumId="6" w15:restartNumberingAfterBreak="0">
     <w:nsid w:val="6137573A"/>
     <w:multiLevelType w:val="multilevel"/>
     <w:tmpl w:val="F26A9342"/>
@@ -1508,22 +1681,25 @@
     </w:lvl>
   </w:abstractNum>
   <w:num w:numId="1" w16cid:durableId="980503254">
-    <w:abstractNumId w:val="0"/>
+    <w:abstractNumId w:val="1"/>
   </w:num>
   <w:num w:numId="2" w16cid:durableId="1997564697">
+    <w:abstractNumId w:val="6"/>
+  </w:num>
+  <w:num w:numId="3" w16cid:durableId="1119691106">
     <w:abstractNumId w:val="5"/>
   </w:num>
-  <w:num w:numId="3" w16cid:durableId="1119691106">
+  <w:num w:numId="4" w16cid:durableId="1455517524">
+    <w:abstractNumId w:val="2"/>
+  </w:num>
+  <w:num w:numId="5" w16cid:durableId="1270892660">
     <w:abstractNumId w:val="4"/>
   </w:num>
-  <w:num w:numId="4" w16cid:durableId="1455517524">
-    <w:abstractNumId w:val="1"/>
-  </w:num>
-  <w:num w:numId="5" w16cid:durableId="1270892660">
+  <w:num w:numId="6" w16cid:durableId="1208908910">
     <w:abstractNumId w:val="3"/>
   </w:num>
-  <w:num w:numId="6" w16cid:durableId="1208908910">
-    <w:abstractNumId w:val="2"/>
+  <w:num w:numId="7" w16cid:durableId="466357091">
+    <w:abstractNumId w:val="0"/>
   </w:num>
 </w:numbering>
 </file>

</xml_diff>